<commit_message>
91th Video - Don't Mutate That State!
</commit_message>
<xml_diff>
--- a/Reference Links.docx
+++ b/Reference Links.docx
@@ -47,6 +47,27 @@
             <w:rStyle w:val="Hyperlink"/>
           </w:rPr>
           <w:t>https://jsx-notes.vercel.app/</w:t>
+        </w:r>
+      </w:hyperlink>
+    </w:p>
+    <w:p>
+      <w:pPr>
+        <w:pStyle w:val="ListParagraph"/>
+      </w:pPr>
+    </w:p>
+    <w:p>
+      <w:pPr>
+        <w:numPr>
+          <w:ilvl w:val="0"/>
+          <w:numId w:val="1"/>
+        </w:numPr>
+      </w:pPr>
+      <w:hyperlink r:id="rId7" w:history="1">
+        <w:r>
+          <w:rPr>
+            <w:rStyle w:val="Hyperlink"/>
+          </w:rPr>
+          <w:t>https://state-updates.vercel.app/</w:t>
         </w:r>
       </w:hyperlink>
     </w:p>

</xml_diff>

<commit_message>
92 - 103th - add, edit, remove, modify in array
</commit_message>
<xml_diff>
--- a/Reference Links.docx
+++ b/Reference Links.docx
@@ -63,6 +63,27 @@
         </w:numPr>
       </w:pPr>
       <w:hyperlink r:id="rId7" w:history="1">
+        <w:r>
+          <w:rPr>
+            <w:rStyle w:val="Hyperlink"/>
+          </w:rPr>
+          <w:t>https://state-updates.vercel.app/</w:t>
+        </w:r>
+      </w:hyperlink>
+    </w:p>
+    <w:p>
+      <w:pPr>
+        <w:pStyle w:val="ListParagraph"/>
+      </w:pPr>
+    </w:p>
+    <w:p>
+      <w:pPr>
+        <w:numPr>
+          <w:ilvl w:val="0"/>
+          <w:numId w:val="1"/>
+        </w:numPr>
+      </w:pPr>
+      <w:hyperlink r:id="rId8" w:history="1">
         <w:r>
           <w:rPr>
             <w:rStyle w:val="Hyperlink"/>

</xml_diff>

<commit_message>
127 - 128th Video -  Updating a Record
</commit_message>
<xml_diff>
--- a/Reference Links.docx
+++ b/Reference Links.docx
@@ -1,6 +1,6 @@
 
 <file path=word/document.xml><?xml version="1.0" encoding="utf-8"?>
-<w:document xmlns:wpc="http://schemas.microsoft.com/office/word/2010/wordprocessingCanvas" xmlns:cx="http://schemas.microsoft.com/office/drawing/2014/chartex" xmlns:cx1="http://schemas.microsoft.com/office/drawing/2015/9/8/chartex" xmlns:cx2="http://schemas.microsoft.com/office/drawing/2015/10/21/chartex" xmlns:cx3="http://schemas.microsoft.com/office/drawing/2016/5/9/chartex" xmlns:cx4="http://schemas.microsoft.com/office/drawing/2016/5/10/chartex" xmlns:cx5="http://schemas.microsoft.com/office/drawing/2016/5/11/chartex" xmlns:cx6="http://schemas.microsoft.com/office/drawing/2016/5/12/chartex" xmlns:cx7="http://schemas.microsoft.com/office/drawing/2016/5/13/chartex" xmlns:cx8="http://schemas.microsoft.com/office/drawing/2016/5/14/chartex" xmlns:mc="http://schemas.openxmlformats.org/markup-compatibility/2006" xmlns:aink="http://schemas.microsoft.com/office/drawing/2016/ink" xmlns:am3d="http://schemas.microsoft.com/office/drawing/2017/model3d" xmlns:o="urn:schemas-microsoft-com:office:office" xmlns:oel="http://schemas.microsoft.com/office/2019/extlst" xmlns:r="http://schemas.openxmlformats.org/officeDocument/2006/relationships" xmlns:m="http://schemas.openxmlformats.org/officeDocument/2006/math" xmlns:v="urn:schemas-microsoft-com:vml" xmlns:wp14="http://schemas.microsoft.com/office/word/2010/wordprocessingDrawing" xmlns:wp="http://schemas.openxmlformats.org/drawingml/2006/wordprocessingDrawing" xmlns:w10="urn:schemas-microsoft-com:office:word" xmlns:w="http://schemas.openxmlformats.org/wordprocessingml/2006/main" xmlns:w14="http://schemas.microsoft.com/office/word/2010/wordml" xmlns:w15="http://schemas.microsoft.com/office/word/2012/wordml" xmlns:w16cex="http://schemas.microsoft.com/office/word/2018/wordml/cex" xmlns:w16cid="http://schemas.microsoft.com/office/word/2016/wordml/cid" xmlns:w16="http://schemas.microsoft.com/office/word/2018/wordml" xmlns:w16du="http://schemas.microsoft.com/office/word/2023/wordml/word16du" xmlns:w16sdtdh="http://schemas.microsoft.com/office/word/2020/wordml/sdtdatahash" xmlns:w16se="http://schemas.microsoft.com/office/word/2015/wordml/symex" xmlns:wpg="http://schemas.microsoft.com/office/word/2010/wordprocessingGroup" xmlns:wpi="http://schemas.microsoft.com/office/word/2010/wordprocessingInk" xmlns:wne="http://schemas.microsoft.com/office/word/2006/wordml" xmlns:wps="http://schemas.microsoft.com/office/word/2010/wordprocessingShape" mc:Ignorable="w14 w15 w16se w16cid w16 w16cex w16sdtdh wp14">
+<w:document xmlns:wpc="http://schemas.microsoft.com/office/word/2010/wordprocessingCanvas" xmlns:cx="http://schemas.microsoft.com/office/drawing/2014/chartex" xmlns:cx1="http://schemas.microsoft.com/office/drawing/2015/9/8/chartex" xmlns:cx2="http://schemas.microsoft.com/office/drawing/2015/10/21/chartex" xmlns:cx3="http://schemas.microsoft.com/office/drawing/2016/5/9/chartex" xmlns:cx4="http://schemas.microsoft.com/office/drawing/2016/5/10/chartex" xmlns:cx5="http://schemas.microsoft.com/office/drawing/2016/5/11/chartex" xmlns:cx6="http://schemas.microsoft.com/office/drawing/2016/5/12/chartex" xmlns:cx7="http://schemas.microsoft.com/office/drawing/2016/5/13/chartex" xmlns:cx8="http://schemas.microsoft.com/office/drawing/2016/5/14/chartex" xmlns:mc="http://schemas.openxmlformats.org/markup-compatibility/2006" xmlns:aink="http://schemas.microsoft.com/office/drawing/2016/ink" xmlns:am3d="http://schemas.microsoft.com/office/drawing/2017/model3d" xmlns:o="urn:schemas-microsoft-com:office:office" xmlns:oel="http://schemas.microsoft.com/office/2019/extlst" xmlns:r="http://schemas.openxmlformats.org/officeDocument/2006/relationships" xmlns:m="http://schemas.openxmlformats.org/officeDocument/2006/math" xmlns:v="urn:schemas-microsoft-com:vml" xmlns:wp14="http://schemas.microsoft.com/office/word/2010/wordprocessingDrawing" xmlns:wp="http://schemas.openxmlformats.org/drawingml/2006/wordprocessingDrawing" xmlns:w10="urn:schemas-microsoft-com:office:word" xmlns:w="http://schemas.openxmlformats.org/wordprocessingml/2006/main" xmlns:w14="http://schemas.microsoft.com/office/word/2010/wordml" xmlns:w15="http://schemas.microsoft.com/office/word/2012/wordml" xmlns:w16cex="http://schemas.microsoft.com/office/word/2018/wordml/cex" xmlns:w16cid="http://schemas.microsoft.com/office/word/2016/wordml/cid" xmlns:w16="http://schemas.microsoft.com/office/word/2018/wordml" xmlns:w16sdtdh="http://schemas.microsoft.com/office/word/2020/wordml/sdtdatahash" xmlns:w16se="http://schemas.microsoft.com/office/word/2015/wordml/symex" xmlns:wpg="http://schemas.microsoft.com/office/word/2010/wordprocessingGroup" xmlns:wpi="http://schemas.microsoft.com/office/word/2010/wordprocessingInk" xmlns:wne="http://schemas.microsoft.com/office/word/2006/wordml" xmlns:wps="http://schemas.microsoft.com/office/word/2010/wordprocessingShape" mc:Ignorable="w14 w15 w16se w16cid w16 w16cex w16sdtdh wp14">
   <w:body>
     <w:p>
       <w:pPr>
@@ -23,6 +23,11 @@
           <w:ilvl w:val="0"/>
           <w:numId w:val="1"/>
         </w:numPr>
+        <w:rPr>
+          <w:rStyle w:val="Hyperlink"/>
+          <w:color w:val="auto"/>
+          <w:u w:val="none"/>
+        </w:rPr>
       </w:pPr>
       <w:hyperlink r:id="rId5" w:history="1">
         <w:r>
@@ -33,15 +38,42 @@
         </w:r>
       </w:hyperlink>
     </w:p>
-    <w:p/>
     <w:p>
       <w:pPr>
+        <w:pStyle w:val="ListParagraph"/>
+        <w:rPr>
+          <w:rStyle w:val="Hyperlink"/>
+          <w:color w:val="auto"/>
+          <w:u w:val="none"/>
+        </w:rPr>
+      </w:pPr>
+    </w:p>
+    <w:p>
+      <w:pPr>
+        <w:pStyle w:val="ListParagraph"/>
         <w:numPr>
           <w:ilvl w:val="0"/>
           <w:numId w:val="1"/>
         </w:numPr>
       </w:pPr>
       <w:hyperlink r:id="rId6" w:history="1">
+        <w:r>
+          <w:rPr>
+            <w:rStyle w:val="Hyperlink"/>
+          </w:rPr>
+          <w:t>https://codesandbox.io/s/react-pibc94</w:t>
+        </w:r>
+      </w:hyperlink>
+    </w:p>
+    <w:p/>
+    <w:p>
+      <w:pPr>
+        <w:numPr>
+          <w:ilvl w:val="0"/>
+          <w:numId w:val="1"/>
+        </w:numPr>
+      </w:pPr>
+      <w:hyperlink r:id="rId7" w:history="1">
         <w:r>
           <w:rPr>
             <w:rStyle w:val="Hyperlink"/>
@@ -62,7 +94,7 @@
           <w:numId w:val="1"/>
         </w:numPr>
       </w:pPr>
-      <w:hyperlink r:id="rId7" w:history="1">
+      <w:hyperlink r:id="rId8" w:history="1">
         <w:r>
           <w:rPr>
             <w:rStyle w:val="Hyperlink"/>
@@ -83,12 +115,33 @@
           <w:numId w:val="1"/>
         </w:numPr>
       </w:pPr>
-      <w:hyperlink r:id="rId8" w:history="1">
+      <w:hyperlink r:id="rId9" w:history="1">
         <w:r>
           <w:rPr>
             <w:rStyle w:val="Hyperlink"/>
           </w:rPr>
           <w:t>https://state-updates.vercel.app/</w:t>
+        </w:r>
+      </w:hyperlink>
+    </w:p>
+    <w:p>
+      <w:pPr>
+        <w:pStyle w:val="ListParagraph"/>
+      </w:pPr>
+    </w:p>
+    <w:p>
+      <w:pPr>
+        <w:numPr>
+          <w:ilvl w:val="0"/>
+          <w:numId w:val="1"/>
+        </w:numPr>
+      </w:pPr>
+      <w:hyperlink r:id="rId10" w:history="1">
+        <w:r>
+          <w:rPr>
+            <w:rStyle w:val="Hyperlink"/>
+          </w:rPr>
+          <w:t>https://codepen.io/sgrider/pen/BarEowz</w:t>
         </w:r>
       </w:hyperlink>
     </w:p>
@@ -116,7 +169,7 @@
 </file>
 
 <file path=word/numbering.xml><?xml version="1.0" encoding="utf-8"?>
-<w:numbering xmlns:wpc="http://schemas.microsoft.com/office/word/2010/wordprocessingCanvas" xmlns:cx="http://schemas.microsoft.com/office/drawing/2014/chartex" xmlns:cx1="http://schemas.microsoft.com/office/drawing/2015/9/8/chartex" xmlns:cx2="http://schemas.microsoft.com/office/drawing/2015/10/21/chartex" xmlns:cx3="http://schemas.microsoft.com/office/drawing/2016/5/9/chartex" xmlns:cx4="http://schemas.microsoft.com/office/drawing/2016/5/10/chartex" xmlns:cx5="http://schemas.microsoft.com/office/drawing/2016/5/11/chartex" xmlns:cx6="http://schemas.microsoft.com/office/drawing/2016/5/12/chartex" xmlns:cx7="http://schemas.microsoft.com/office/drawing/2016/5/13/chartex" xmlns:cx8="http://schemas.microsoft.com/office/drawing/2016/5/14/chartex" xmlns:mc="http://schemas.openxmlformats.org/markup-compatibility/2006" xmlns:aink="http://schemas.microsoft.com/office/drawing/2016/ink" xmlns:am3d="http://schemas.microsoft.com/office/drawing/2017/model3d" xmlns:o="urn:schemas-microsoft-com:office:office" xmlns:oel="http://schemas.microsoft.com/office/2019/extlst" xmlns:r="http://schemas.openxmlformats.org/officeDocument/2006/relationships" xmlns:m="http://schemas.openxmlformats.org/officeDocument/2006/math" xmlns:v="urn:schemas-microsoft-com:vml" xmlns:wp14="http://schemas.microsoft.com/office/word/2010/wordprocessingDrawing" xmlns:wp="http://schemas.openxmlformats.org/drawingml/2006/wordprocessingDrawing" xmlns:w10="urn:schemas-microsoft-com:office:word" xmlns:w="http://schemas.openxmlformats.org/wordprocessingml/2006/main" xmlns:w14="http://schemas.microsoft.com/office/word/2010/wordml" xmlns:w15="http://schemas.microsoft.com/office/word/2012/wordml" xmlns:w16cex="http://schemas.microsoft.com/office/word/2018/wordml/cex" xmlns:w16cid="http://schemas.microsoft.com/office/word/2016/wordml/cid" xmlns:w16="http://schemas.microsoft.com/office/word/2018/wordml" xmlns:w16du="http://schemas.microsoft.com/office/word/2023/wordml/word16du" xmlns:w16sdtdh="http://schemas.microsoft.com/office/word/2020/wordml/sdtdatahash" xmlns:w16se="http://schemas.microsoft.com/office/word/2015/wordml/symex" xmlns:wpg="http://schemas.microsoft.com/office/word/2010/wordprocessingGroup" xmlns:wpi="http://schemas.microsoft.com/office/word/2010/wordprocessingInk" xmlns:wne="http://schemas.microsoft.com/office/word/2006/wordml" xmlns:wps="http://schemas.microsoft.com/office/word/2010/wordprocessingShape" mc:Ignorable="w14 w15 w16se w16cid w16 w16cex w16sdtdh wp14">
+<w:numbering xmlns:wpc="http://schemas.microsoft.com/office/word/2010/wordprocessingCanvas" xmlns:cx="http://schemas.microsoft.com/office/drawing/2014/chartex" xmlns:cx1="http://schemas.microsoft.com/office/drawing/2015/9/8/chartex" xmlns:cx2="http://schemas.microsoft.com/office/drawing/2015/10/21/chartex" xmlns:cx3="http://schemas.microsoft.com/office/drawing/2016/5/9/chartex" xmlns:cx4="http://schemas.microsoft.com/office/drawing/2016/5/10/chartex" xmlns:cx5="http://schemas.microsoft.com/office/drawing/2016/5/11/chartex" xmlns:cx6="http://schemas.microsoft.com/office/drawing/2016/5/12/chartex" xmlns:cx7="http://schemas.microsoft.com/office/drawing/2016/5/13/chartex" xmlns:cx8="http://schemas.microsoft.com/office/drawing/2016/5/14/chartex" xmlns:mc="http://schemas.openxmlformats.org/markup-compatibility/2006" xmlns:aink="http://schemas.microsoft.com/office/drawing/2016/ink" xmlns:am3d="http://schemas.microsoft.com/office/drawing/2017/model3d" xmlns:o="urn:schemas-microsoft-com:office:office" xmlns:oel="http://schemas.microsoft.com/office/2019/extlst" xmlns:r="http://schemas.openxmlformats.org/officeDocument/2006/relationships" xmlns:m="http://schemas.openxmlformats.org/officeDocument/2006/math" xmlns:v="urn:schemas-microsoft-com:vml" xmlns:wp14="http://schemas.microsoft.com/office/word/2010/wordprocessingDrawing" xmlns:wp="http://schemas.openxmlformats.org/drawingml/2006/wordprocessingDrawing" xmlns:w10="urn:schemas-microsoft-com:office:word" xmlns:w="http://schemas.openxmlformats.org/wordprocessingml/2006/main" xmlns:w14="http://schemas.microsoft.com/office/word/2010/wordml" xmlns:w15="http://schemas.microsoft.com/office/word/2012/wordml" xmlns:w16cex="http://schemas.microsoft.com/office/word/2018/wordml/cex" xmlns:w16cid="http://schemas.microsoft.com/office/word/2016/wordml/cid" xmlns:w16="http://schemas.microsoft.com/office/word/2018/wordml" xmlns:w16sdtdh="http://schemas.microsoft.com/office/word/2020/wordml/sdtdatahash" xmlns:w16se="http://schemas.microsoft.com/office/word/2015/wordml/symex" xmlns:wpg="http://schemas.microsoft.com/office/word/2010/wordprocessingGroup" xmlns:wpi="http://schemas.microsoft.com/office/word/2010/wordprocessingInk" xmlns:wne="http://schemas.microsoft.com/office/word/2006/wordml" xmlns:wps="http://schemas.microsoft.com/office/word/2010/wordprocessingShape" mc:Ignorable="w14 w15 w16se w16cid w16 w16cex w16sdtdh wp14">
   <w:abstractNum w:abstractNumId="0" w15:restartNumberingAfterBreak="0">
     <w:nsid w:val="7C0C2E7C"/>
     <w:multiLevelType w:val="multilevel"/>

</xml_diff>

<commit_message>
Addition to the reference links doc
</commit_message>
<xml_diff>
--- a/Reference Links.docx
+++ b/Reference Links.docx
@@ -142,6 +142,27 @@
             <w:rStyle w:val="Hyperlink"/>
           </w:rPr>
           <w:t>https://codepen.io/sgrider/pen/BarEowz</w:t>
+        </w:r>
+      </w:hyperlink>
+    </w:p>
+    <w:p>
+      <w:pPr>
+        <w:pStyle w:val="ListParagraph"/>
+      </w:pPr>
+    </w:p>
+    <w:p>
+      <w:pPr>
+        <w:numPr>
+          <w:ilvl w:val="0"/>
+          <w:numId w:val="1"/>
+        </w:numPr>
+      </w:pPr>
+      <w:hyperlink r:id="rId11" w:tgtFrame="_blank" w:history="1">
+        <w:r>
+          <w:rPr>
+            <w:rStyle w:val="Hyperlink"/>
+          </w:rPr>
+          <w:t>https://codesandbox.io/s/hungry-fog-0ev1ec</w:t>
         </w:r>
       </w:hyperlink>
     </w:p>
@@ -804,7 +825,6 @@
   <w:style w:type="character" w:default="1" w:styleId="DefaultParagraphFont">
     <w:name w:val="Default Paragraph Font"/>
     <w:uiPriority w:val="1"/>
-    <w:semiHidden/>
     <w:unhideWhenUsed/>
   </w:style>
   <w:style w:type="table" w:default="1" w:styleId="TableNormal">

</xml_diff>